<commit_message>
lab4: Update protocol - require to insert communication as a flow chart.
</commit_message>
<xml_diff>
--- a/voip/protokol/protokol4.docx
+++ b/voip/protokol/protokol4.docx
@@ -9,53 +9,13 @@
           <w:lang w:val="cs-CZ"/>
         </w:rPr>
       </w:pPr>
+      <w:bookmarkStart w:id="0" w:name="_Hlk55850757"/>
+      <w:bookmarkEnd w:id="0"/>
       <w:r>
         <w:rPr>
           <w:lang w:val="cs-CZ"/>
         </w:rPr>
-        <w:t>ISA – Konfigurace</w:t>
-      </w:r>
-      <w:r>
-        <w:rPr>
-          <w:lang w:val="cs-CZ"/>
-        </w:rPr>
-        <w:t xml:space="preserve"> a anal</w:t>
-      </w:r>
-      <w:r>
-        <w:rPr>
-          <w:lang w:val="cs-CZ"/>
-        </w:rPr>
-        <w:t>ý</w:t>
-      </w:r>
-      <w:r>
-        <w:rPr>
-          <w:lang w:val="cs-CZ"/>
-        </w:rPr>
-        <w:t>za p</w:t>
-      </w:r>
-      <w:r>
-        <w:rPr>
-          <w:lang w:val="cs-CZ"/>
-        </w:rPr>
-        <w:t>ř</w:t>
-      </w:r>
-      <w:r>
-        <w:rPr>
-          <w:lang w:val="cs-CZ"/>
-        </w:rPr>
-        <w:t>enos</w:t>
-      </w:r>
-      <w:r>
-        <w:rPr>
-          <w:lang w:val="cs-CZ"/>
-        </w:rPr>
-        <w:t>ů</w:t>
-      </w:r>
-      <w:r>
-        <w:rPr>
-          <w:lang w:val="cs-CZ"/>
-        </w:rPr>
-        <w:t xml:space="preserve"> </w:t>
+        <w:t xml:space="preserve">ISA – Konfigurace a analýza přenosů </w:t>
       </w:r>
       <w:proofErr w:type="spellStart"/>
       <w:r>
@@ -267,25 +227,14 @@
     </w:tbl>
     <w:p/>
     <w:p>
-      <w:pPr>
-        <w:rPr>
-          <w:lang w:val="en-US"/>
-        </w:rPr>
-      </w:pPr>
-      <w:r>
-        <w:t xml:space="preserve">Doplňte do tabulky </w:t>
-      </w:r>
-      <w:r>
-        <w:t>OK</w:t>
+      <w:r>
+        <w:t>Doplňte do tabulky OK</w:t>
       </w:r>
       <w:r>
         <w:t>,</w:t>
       </w:r>
       <w:r>
-        <w:t xml:space="preserve"> pokud pro danou dvojici virtuálních strojů proběhl ping úspěšně (tj.</w:t>
-      </w:r>
-      <w:r>
-        <w:t> </w:t>
+        <w:t xml:space="preserve"> pokud pro danou dvojici virtuálních strojů proběhl ping úspěšně (tj. </w:t>
       </w:r>
       <w:proofErr w:type="gramStart"/>
       <w:r>
@@ -614,52 +563,11 @@
       </w:r>
     </w:p>
     <w:p>
-      <w:pPr>
-        <w:rPr>
-          <w:lang w:val="en-US"/>
-        </w:rPr>
-      </w:pPr>
-      <w:proofErr w:type="spellStart"/>
-      <w:r>
-        <w:rPr>
-          <w:lang w:val="en-US"/>
-        </w:rPr>
+      <w:r>
         <w:t>Zakreslete</w:t>
       </w:r>
-      <w:proofErr w:type="spellEnd"/>
-      <w:r>
-        <w:rPr>
-          <w:lang w:val="en-US"/>
-        </w:rPr>
-        <w:t xml:space="preserve"> </w:t>
-      </w:r>
-      <w:proofErr w:type="spellStart"/>
-      <w:r>
-        <w:rPr>
-          <w:lang w:val="en-US"/>
-        </w:rPr>
-        <w:t>spojení</w:t>
-      </w:r>
-      <w:proofErr w:type="spellEnd"/>
-      <w:r>
-        <w:rPr>
-          <w:lang w:val="en-US"/>
-        </w:rPr>
-        <w:t xml:space="preserve"> do </w:t>
-      </w:r>
-      <w:proofErr w:type="spellStart"/>
-      <w:r>
-        <w:rPr>
-          <w:lang w:val="en-US"/>
-        </w:rPr>
-        <w:t>grafu</w:t>
-      </w:r>
-      <w:proofErr w:type="spellEnd"/>
-      <w:r>
-        <w:rPr>
-          <w:lang w:val="en-US"/>
-        </w:rPr>
-        <w:t>:</w:t>
+      <w:r>
+        <w:t xml:space="preserve"> spojení do grafu:</w:t>
       </w:r>
     </w:p>
     <w:p>
@@ -670,9 +578,6 @@
         </w:rPr>
       </w:pPr>
       <w:r>
-        <w:rPr>
-          <w:noProof/>
-        </w:rPr>
         <mc:AlternateContent>
           <mc:Choice Requires="wps">
             <w:drawing>
@@ -721,42 +626,19 @@
                           <w:p>
                             <w:pPr>
                               <w:jc w:val="center"/>
-                              <w:rPr>
-                                <w:lang w:val="en-US"/>
-                              </w:rPr>
                             </w:pPr>
-                            <w:proofErr w:type="spellStart"/>
                             <w:r>
-                              <w:rPr>
-                                <w:lang w:val="en-US"/>
-                              </w:rPr>
-                              <w:t>Klient</w:t>
-                            </w:r>
-                            <w:proofErr w:type="spellEnd"/>
-                            <w:r>
-                              <w:rPr>
-                                <w:lang w:val="en-US"/>
-                              </w:rPr>
-                              <w:t xml:space="preserve"> (</w:t>
+                              <w:t>Klient (</w:t>
                             </w:r>
                             <w:proofErr w:type="spellStart"/>
                             <w:r>
-                              <w:rPr>
-                                <w:lang w:val="en-US"/>
-                              </w:rPr>
                               <w:t>Jitsi</w:t>
                             </w:r>
                             <w:proofErr w:type="spellEnd"/>
                             <w:r>
-                              <w:rPr>
-                                <w:lang w:val="en-US"/>
-                              </w:rPr>
                               <w:t>)</w:t>
                             </w:r>
                             <w:r>
-                              <w:rPr>
-                                <w:lang w:val="en-US"/>
-                              </w:rPr>
                               <w:br/>
                               <w:t>PC-A</w:t>
                             </w:r>
@@ -789,42 +671,19 @@
                     <w:p>
                       <w:pPr>
                         <w:jc w:val="center"/>
-                        <w:rPr>
-                          <w:lang w:val="en-US"/>
-                        </w:rPr>
                       </w:pPr>
-                      <w:proofErr w:type="spellStart"/>
                       <w:r>
-                        <w:rPr>
-                          <w:lang w:val="en-US"/>
-                        </w:rPr>
-                        <w:t>Klient</w:t>
-                      </w:r>
-                      <w:proofErr w:type="spellEnd"/>
-                      <w:r>
-                        <w:rPr>
-                          <w:lang w:val="en-US"/>
-                        </w:rPr>
-                        <w:t xml:space="preserve"> (</w:t>
+                        <w:t>Klient (</w:t>
                       </w:r>
                       <w:proofErr w:type="spellStart"/>
                       <w:r>
-                        <w:rPr>
-                          <w:lang w:val="en-US"/>
-                        </w:rPr>
                         <w:t>Jitsi</w:t>
                       </w:r>
                       <w:proofErr w:type="spellEnd"/>
                       <w:r>
-                        <w:rPr>
-                          <w:lang w:val="en-US"/>
-                        </w:rPr>
                         <w:t>)</w:t>
                       </w:r>
                       <w:r>
-                        <w:rPr>
-                          <w:lang w:val="en-US"/>
-                        </w:rPr>
                         <w:br/>
                         <w:t>PC-A</w:t>
                       </w:r>
@@ -837,9 +696,6 @@
         </mc:AlternateContent>
       </w:r>
       <w:r>
-        <w:rPr>
-          <w:noProof/>
-        </w:rPr>
         <mc:AlternateContent>
           <mc:Choice Requires="wps">
             <w:drawing>
@@ -888,42 +744,19 @@
                           <w:p>
                             <w:pPr>
                               <w:jc w:val="center"/>
-                              <w:rPr>
-                                <w:lang w:val="en-US"/>
-                              </w:rPr>
                             </w:pPr>
-                            <w:proofErr w:type="spellStart"/>
                             <w:r>
-                              <w:rPr>
-                                <w:lang w:val="en-US"/>
-                              </w:rPr>
-                              <w:t>Klient</w:t>
-                            </w:r>
-                            <w:proofErr w:type="spellEnd"/>
-                            <w:r>
-                              <w:rPr>
-                                <w:lang w:val="en-US"/>
-                              </w:rPr>
-                              <w:t xml:space="preserve"> (</w:t>
+                              <w:t>Klient (</w:t>
                             </w:r>
                             <w:proofErr w:type="spellStart"/>
                             <w:r>
-                              <w:rPr>
-                                <w:lang w:val="en-US"/>
-                              </w:rPr>
                               <w:t>Jitsi</w:t>
                             </w:r>
                             <w:proofErr w:type="spellEnd"/>
                             <w:r>
-                              <w:rPr>
-                                <w:lang w:val="en-US"/>
-                              </w:rPr>
                               <w:t>)</w:t>
                             </w:r>
                             <w:r>
-                              <w:rPr>
-                                <w:lang w:val="en-US"/>
-                              </w:rPr>
                               <w:br/>
                               <w:t>PC-B</w:t>
                             </w:r>
@@ -956,42 +789,19 @@
                     <w:p>
                       <w:pPr>
                         <w:jc w:val="center"/>
-                        <w:rPr>
-                          <w:lang w:val="en-US"/>
-                        </w:rPr>
                       </w:pPr>
-                      <w:proofErr w:type="spellStart"/>
                       <w:r>
-                        <w:rPr>
-                          <w:lang w:val="en-US"/>
-                        </w:rPr>
-                        <w:t>Klient</w:t>
-                      </w:r>
-                      <w:proofErr w:type="spellEnd"/>
-                      <w:r>
-                        <w:rPr>
-                          <w:lang w:val="en-US"/>
-                        </w:rPr>
-                        <w:t xml:space="preserve"> (</w:t>
+                        <w:t>Klient (</w:t>
                       </w:r>
                       <w:proofErr w:type="spellStart"/>
                       <w:r>
-                        <w:rPr>
-                          <w:lang w:val="en-US"/>
-                        </w:rPr>
                         <w:t>Jitsi</w:t>
                       </w:r>
                       <w:proofErr w:type="spellEnd"/>
                       <w:r>
-                        <w:rPr>
-                          <w:lang w:val="en-US"/>
-                        </w:rPr>
                         <w:t>)</w:t>
                       </w:r>
                       <w:r>
-                        <w:rPr>
-                          <w:lang w:val="en-US"/>
-                        </w:rPr>
                         <w:br/>
                         <w:t>PC-B</w:t>
                       </w:r>
@@ -1019,9 +829,6 @@
         <w:pStyle w:val="kol"/>
       </w:pPr>
       <w:r>
-        <w:rPr>
-          <w:noProof/>
-        </w:rPr>
         <mc:AlternateContent>
           <mc:Choice Requires="wps">
             <w:drawing>
@@ -1088,9 +895,6 @@
         </mc:AlternateContent>
       </w:r>
       <w:r>
-        <w:rPr>
-          <w:noProof/>
-        </w:rPr>
         <mc:AlternateContent>
           <mc:Choice Requires="wps">
             <w:drawing>
@@ -1242,6 +1046,7 @@
         <w:pStyle w:val="Obsahrmce"/>
         <w:rPr>
           <w:rFonts w:asciiTheme="minorHAnsi" w:hAnsiTheme="minorHAnsi" w:cstheme="minorHAnsi"/>
+          <w:lang w:val="cs-CZ"/>
         </w:rPr>
       </w:pPr>
     </w:p>
@@ -1271,15 +1076,46 @@
         <w:t>ý/</w:t>
       </w:r>
       <w:r>
-        <w:t>é protokoly pro signalizaci:</w:t>
-      </w:r>
-    </w:p>
-    <w:p>
-      <w:r>
-        <w:t xml:space="preserve">IP adresa </w:t>
-      </w:r>
-      <w:r>
-        <w:t>volajícího</w:t>
+        <w:t>é protokol</w:t>
+      </w:r>
+      <w:r>
+        <w:t>(</w:t>
+      </w:r>
+      <w:r>
+        <w:t>y</w:t>
+      </w:r>
+      <w:r>
+        <w:t>)</w:t>
+      </w:r>
+      <w:r>
+        <w:t xml:space="preserve"> pro signalizaci:</w:t>
+      </w:r>
+    </w:p>
+    <w:p>
+      <w:r>
+        <w:t xml:space="preserve">Zdrojová </w:t>
+      </w:r>
+      <w:r>
+        <w:t>IP adresa:</w:t>
+      </w:r>
+    </w:p>
+    <w:p>
+      <w:r>
+        <w:t xml:space="preserve">Cílová </w:t>
+      </w:r>
+      <w:r>
+        <w:t>IP adresa:</w:t>
+      </w:r>
+    </w:p>
+    <w:p>
+      <w:r>
+        <w:t>Zdrojový p</w:t>
+      </w:r>
+      <w:r>
+        <w:t>ort signalizac</w:t>
+      </w:r>
+      <w:r>
+        <w:t>e</w:t>
       </w:r>
       <w:r>
         <w:t>:</w:t>
@@ -1287,38 +1123,10 @@
     </w:p>
     <w:p>
       <w:r>
-        <w:t xml:space="preserve">IP adresa </w:t>
-      </w:r>
-      <w:r>
-        <w:t>volaného</w:t>
-      </w:r>
-      <w:r>
-        <w:t>:</w:t>
-      </w:r>
-    </w:p>
-    <w:p>
-      <w:r>
-        <w:t xml:space="preserve">Port signalizace </w:t>
-      </w:r>
-      <w:r>
-        <w:t>volajícího</w:t>
-      </w:r>
-      <w:r>
-        <w:t>:</w:t>
-      </w:r>
-    </w:p>
-    <w:p>
-      <w:r>
-        <w:t>Port signalizace</w:t>
-      </w:r>
-      <w:r>
-        <w:t xml:space="preserve"> </w:t>
-      </w:r>
-      <w:r>
-        <w:t>volaného</w:t>
-      </w:r>
-      <w:r>
-        <w:t>:</w:t>
+        <w:t>Cílový p</w:t>
+      </w:r>
+      <w:r>
+        <w:t>ort signalizace:</w:t>
       </w:r>
     </w:p>
     <w:p/>
@@ -1373,13 +1181,180 @@
     </w:p>
     <w:p>
       <w:r>
-        <w:t>IP adresa</w:t>
+        <w:t xml:space="preserve">Zdrojová </w:t>
+      </w:r>
+      <w:r>
+        <w:t>IP adres</w:t>
+      </w:r>
+      <w:r>
+        <w:t>a</w:t>
+      </w:r>
+      <w:r>
+        <w:t>:</w:t>
+      </w:r>
+    </w:p>
+    <w:p>
+      <w:r>
+        <w:t xml:space="preserve">Cílová </w:t>
+      </w:r>
+      <w:r>
+        <w:t>IP adres</w:t>
+      </w:r>
+      <w:r>
+        <w:t>a</w:t>
+      </w:r>
+      <w:r>
+        <w:t>:</w:t>
+      </w:r>
+    </w:p>
+    <w:p>
+      <w:r>
+        <w:t>Zdrojový po</w:t>
+      </w:r>
+      <w:r>
+        <w:t>rt</w:t>
+      </w:r>
+      <w:r>
+        <w:t>:</w:t>
+      </w:r>
+    </w:p>
+    <w:p>
+      <w:r>
+        <w:t>Cílový po</w:t>
+      </w:r>
+      <w:r>
+        <w:t>rt</w:t>
+      </w:r>
+      <w:r>
+        <w:t>:</w:t>
+      </w:r>
+    </w:p>
+    <w:p>
+      <w:r>
+        <w:t xml:space="preserve">Název použitého </w:t>
+      </w:r>
+      <w:proofErr w:type="spellStart"/>
+      <w:r>
+        <w:t>kodeku</w:t>
+      </w:r>
+      <w:proofErr w:type="spellEnd"/>
+      <w:r>
+        <w:t>:</w:t>
+      </w:r>
+    </w:p>
+    <w:p/>
+    <w:p>
+      <w:pPr>
+        <w:pStyle w:val="Heading1"/>
+      </w:pPr>
+      <w:r>
+        <w:t xml:space="preserve">Komunikace </w:t>
+      </w:r>
+      <w:proofErr w:type="spellStart"/>
+      <w:r>
+        <w:t>VoIP</w:t>
+      </w:r>
+      <w:proofErr w:type="spellEnd"/>
+      <w:r>
+        <w:t xml:space="preserve"> pomocí signalizace SIP přes ústřednu</w:t>
+      </w:r>
+    </w:p>
+    <w:p>
+      <w:pPr>
+        <w:pStyle w:val="Heading2"/>
+      </w:pPr>
+      <w:r>
+        <w:t>Registrace k ústředně</w:t>
+      </w:r>
+    </w:p>
+    <w:p>
+      <w:r>
+        <w:t>Vypište požadované ú</w:t>
+      </w:r>
+      <w:r>
+        <w:t>daje z paketu zaslaného ústředně (PC-U)</w:t>
+      </w:r>
+      <w:r>
+        <w:t xml:space="preserve"> z PC-</w:t>
+      </w:r>
+      <w:proofErr w:type="gramStart"/>
+      <w:r>
+        <w:t>A nebo</w:t>
+      </w:r>
+      <w:proofErr w:type="gramEnd"/>
+      <w:r>
+        <w:t xml:space="preserve"> PC-B</w:t>
+      </w:r>
+      <w:r>
+        <w:t xml:space="preserve">, který obsahuje žádost o registraci klienta </w:t>
+      </w:r>
+      <w:r>
+        <w:t>k</w:t>
+      </w:r>
+      <w:r>
+        <w:t> </w:t>
+      </w:r>
+      <w:r>
+        <w:t>ústředně</w:t>
+      </w:r>
+      <w:r>
+        <w:t>.</w:t>
+      </w:r>
+    </w:p>
+    <w:p/>
+    <w:p>
+      <w:pPr>
+        <w:rPr>
+          <w:rFonts w:asciiTheme="majorHAnsi" w:hAnsiTheme="majorHAnsi" w:cstheme="majorHAnsi"/>
+          <w:sz w:val="28"/>
+          <w:u w:val="single"/>
+        </w:rPr>
+      </w:pPr>
+      <w:r>
+        <w:rPr>
+          <w:rFonts w:asciiTheme="majorHAnsi" w:hAnsiTheme="majorHAnsi" w:cstheme="majorHAnsi"/>
+          <w:sz w:val="28"/>
+          <w:u w:val="single"/>
+        </w:rPr>
+        <w:t>Signalizace</w:t>
+      </w:r>
+    </w:p>
+    <w:p>
+      <w:r>
+        <w:t xml:space="preserve">Použitý/é protokol(y) pro </w:t>
+      </w:r>
+      <w:r>
+        <w:rPr>
+          <w:rFonts w:eastAsia="Calibri"/>
+        </w:rPr>
+        <w:t>registraci klienta k ústředně</w:t>
+      </w:r>
+      <w:r>
+        <w:t>:</w:t>
+      </w:r>
+    </w:p>
+    <w:p>
+      <w:r>
+        <w:t>Zdrojová IP adresa:</w:t>
+      </w:r>
+    </w:p>
+    <w:p>
+      <w:r>
+        <w:t>Cílová IP adresa:</w:t>
       </w:r>
       <w:r>
         <w:t xml:space="preserve"> </w:t>
       </w:r>
-      <w:r>
-        <w:t>volajícího</w:t>
+    </w:p>
+    <w:p>
+      <w:r>
+        <w:t>Zdrojový p</w:t>
+      </w:r>
+      <w:r>
+        <w:t>ort signalizac</w:t>
+      </w:r>
+      <w:r>
+        <w:t>e</w:t>
       </w:r>
       <w:r>
         <w:t>:</w:t>
@@ -1387,191 +1362,66 @@
     </w:p>
     <w:p>
       <w:r>
-        <w:t>IP adresa</w:t>
-      </w:r>
-      <w:r>
-        <w:t xml:space="preserve"> </w:t>
-      </w:r>
-      <w:r>
-        <w:t>volaného</w:t>
-      </w:r>
-      <w:r>
-        <w:t>:</w:t>
-      </w:r>
-    </w:p>
-    <w:p>
-      <w:r>
-        <w:t>Port</w:t>
-      </w:r>
-      <w:r>
-        <w:t xml:space="preserve"> </w:t>
-      </w:r>
-      <w:r>
-        <w:t>volajícího</w:t>
-      </w:r>
-      <w:r>
-        <w:t>:</w:t>
-      </w:r>
-    </w:p>
-    <w:p>
-      <w:r>
-        <w:t>Port</w:t>
-      </w:r>
-      <w:r>
-        <w:t xml:space="preserve"> </w:t>
-      </w:r>
-      <w:r>
-        <w:t>volaného</w:t>
-      </w:r>
-      <w:r>
-        <w:t>:</w:t>
-      </w:r>
-    </w:p>
-    <w:p>
-      <w:r>
-        <w:t xml:space="preserve">Název použitého </w:t>
-      </w:r>
+        <w:t>Cílový p</w:t>
+      </w:r>
+      <w:r>
+        <w:t>ort signalizace:</w:t>
+      </w:r>
+    </w:p>
+    <w:p>
+      <w:bookmarkStart w:id="1" w:name="_GoBack"/>
+      <w:bookmarkEnd w:id="1"/>
+    </w:p>
+    <w:p>
       <w:proofErr w:type="spellStart"/>
       <w:r>
-        <w:t>kodeku</w:t>
+        <w:t>Method</w:t>
       </w:r>
       <w:proofErr w:type="spellEnd"/>
       <w:r>
-        <w:t>:</w:t>
-      </w:r>
-    </w:p>
-    <w:p>
-      <w:pPr>
+        <w:t xml:space="preserve">: </w:t>
+      </w:r>
+    </w:p>
+    <w:p>
+      <w:proofErr w:type="spellStart"/>
+      <w:r>
+        <w:t>Request</w:t>
+      </w:r>
+      <w:proofErr w:type="spellEnd"/>
+      <w:r>
+        <w:t>-URI:</w:t>
+      </w:r>
+    </w:p>
+    <w:p>
+      <w:proofErr w:type="spellStart"/>
+      <w:r>
+        <w:t>Contact</w:t>
+      </w:r>
+      <w:proofErr w:type="spellEnd"/>
+      <w:r>
+        <w:t>-URI:</w:t>
+      </w:r>
+    </w:p>
+    <w:p>
+      <w:pPr>
+        <w:pStyle w:val="Heading2"/>
         <w:rPr>
-          <w:lang w:val="en-US"/>
+          <w:rFonts w:asciiTheme="minorHAnsi" w:eastAsiaTheme="minorHAnsi" w:hAnsiTheme="minorHAnsi" w:cstheme="minorBidi"/>
+          <w:color w:val="auto"/>
+          <w:sz w:val="24"/>
+          <w:szCs w:val="22"/>
         </w:rPr>
       </w:pPr>
-    </w:p>
-    <w:p>
-      <w:pPr>
-        <w:pStyle w:val="Heading1"/>
+      <w:r>
         <w:rPr>
-          <w:lang w:val="en-US"/>
+          <w:rFonts w:asciiTheme="minorHAnsi" w:eastAsiaTheme="minorHAnsi" w:hAnsiTheme="minorHAnsi" w:cstheme="minorBidi"/>
+          <w:color w:val="auto"/>
+          <w:sz w:val="24"/>
+          <w:szCs w:val="22"/>
         </w:rPr>
-      </w:pPr>
-      <w:r>
-        <w:t xml:space="preserve">Komunikace </w:t>
-      </w:r>
-      <w:proofErr w:type="spellStart"/>
-      <w:r>
-        <w:t>VoIP</w:t>
-      </w:r>
-      <w:proofErr w:type="spellEnd"/>
-      <w:r>
-        <w:t xml:space="preserve"> pomocí signalizace SIP přes ústřednu</w:t>
-      </w:r>
-    </w:p>
-    <w:p>
-      <w:pPr>
-        <w:pStyle w:val="Heading2"/>
-      </w:pPr>
-      <w:r>
-        <w:t>Registrace k ústředně</w:t>
-      </w:r>
-    </w:p>
-    <w:p>
-      <w:r>
-        <w:t>Vypište požadované ú</w:t>
-      </w:r>
-      <w:bookmarkStart w:id="0" w:name="_GoBack"/>
-      <w:bookmarkEnd w:id="0"/>
-      <w:r>
-        <w:t>daje z paketu zaslaného ústředně (PC-U)</w:t>
-      </w:r>
-      <w:r>
-        <w:t xml:space="preserve"> z PC-A nebo PC-B</w:t>
-      </w:r>
-      <w:r>
-        <w:t xml:space="preserve">, který obsahuje žádost o registraci klienta </w:t>
-      </w:r>
-      <w:r>
-        <w:t>k</w:t>
-      </w:r>
-      <w:r>
-        <w:t> </w:t>
-      </w:r>
-      <w:r>
-        <w:t>ústředně</w:t>
-      </w:r>
-      <w:r>
-        <w:t>.</w:t>
-      </w:r>
-    </w:p>
-    <w:p>
-      <w:r>
-        <w:t>Zdrojová IP adresa</w:t>
-      </w:r>
-      <w:r>
-        <w:t>:</w:t>
-      </w:r>
-    </w:p>
-    <w:p>
-      <w:r>
-        <w:t>Cílová IP adresa</w:t>
-      </w:r>
-      <w:r>
-        <w:t>:</w:t>
-      </w:r>
-    </w:p>
-    <w:p>
-      <w:r>
-        <w:t>Zdrojový UDP port</w:t>
-      </w:r>
-      <w:r>
-        <w:t>:</w:t>
-      </w:r>
-    </w:p>
-    <w:p>
-      <w:r>
-        <w:t>Cílový UDP port</w:t>
-      </w:r>
-      <w:r>
-        <w:t>:</w:t>
-      </w:r>
-    </w:p>
-    <w:p/>
-    <w:p>
-      <w:proofErr w:type="spellStart"/>
-      <w:r>
-        <w:t>Method</w:t>
-      </w:r>
-      <w:proofErr w:type="spellEnd"/>
-      <w:r>
-        <w:t xml:space="preserve">: </w:t>
-      </w:r>
-    </w:p>
-    <w:p>
-      <w:proofErr w:type="spellStart"/>
-      <w:r>
-        <w:t>Request</w:t>
-      </w:r>
-      <w:proofErr w:type="spellEnd"/>
-      <w:r>
-        <w:t>-URI:</w:t>
-      </w:r>
-    </w:p>
-    <w:p>
-      <w:proofErr w:type="spellStart"/>
-      <w:r>
-        <w:t>Contact</w:t>
-      </w:r>
-      <w:proofErr w:type="spellEnd"/>
-      <w:r>
-        <w:t>-</w:t>
-      </w:r>
-      <w:r>
-        <w:t>URI</w:t>
-      </w:r>
-      <w:r>
-        <w:t>:</w:t>
-      </w:r>
-    </w:p>
-    <w:p/>
+        <w:br w:type="page"/>
+      </w:r>
+    </w:p>
     <w:p>
       <w:pPr>
         <w:pStyle w:val="Heading2"/>
@@ -1582,85 +1432,33 @@
       </w:r>
     </w:p>
     <w:p>
-      <w:pPr>
-        <w:pStyle w:val="Pkazy"/>
-      </w:pPr>
-      <w:r>
+      <w:r>
+        <w:t>Zakreslete spojení do grafu:</w:t>
+      </w:r>
+    </w:p>
+    <w:p>
+      <w:pPr>
+        <w:pStyle w:val="kol"/>
         <w:rPr>
-          <w:noProof/>
+          <w:i w:val="0"/>
         </w:rPr>
-        <w:drawing>
-          <wp:inline distT="0" distB="0" distL="0" distR="0" wp14:anchorId="7FE0DEBC" wp14:editId="70CDC66F">
-            <wp:extent cx="4752340" cy="3024505"/>
-            <wp:effectExtent l="0" t="0" r="0" b="0"/>
-            <wp:docPr id="7" name="Picture 7"/>
-            <wp:cNvGraphicFramePr>
-              <a:graphicFrameLocks xmlns:a="http://schemas.openxmlformats.org/drawingml/2006/main" noChangeAspect="1"/>
-            </wp:cNvGraphicFramePr>
-            <a:graphic xmlns:a="http://schemas.openxmlformats.org/drawingml/2006/main">
-              <a:graphicData uri="http://schemas.openxmlformats.org/drawingml/2006/picture">
-                <pic:pic xmlns:pic="http://schemas.openxmlformats.org/drawingml/2006/picture">
-                  <pic:nvPicPr>
-                    <pic:cNvPr id="7" name="Picture 7"/>
-                    <pic:cNvPicPr>
-                      <a:picLocks noChangeAspect="1" noChangeArrowheads="1"/>
-                    </pic:cNvPicPr>
-                  </pic:nvPicPr>
-                  <pic:blipFill>
-                    <a:blip r:embed="rId7"/>
-                    <a:stretch>
-                      <a:fillRect/>
-                    </a:stretch>
-                  </pic:blipFill>
-                  <pic:spPr bwMode="auto">
-                    <a:xfrm>
-                      <a:off x="0" y="0"/>
-                      <a:ext cx="4752340" cy="3024505"/>
-                    </a:xfrm>
-                    <a:prstGeom prst="rect">
-                      <a:avLst/>
-                    </a:prstGeom>
-                  </pic:spPr>
-                </pic:pic>
-              </a:graphicData>
-            </a:graphic>
-          </wp:inline>
-        </w:drawing>
-      </w:r>
-    </w:p>
-    <w:p>
-      <w:pPr>
-        <w:pStyle w:val="Pkazy"/>
-      </w:pPr>
-    </w:p>
-    <w:p>
-      <w:pPr>
-        <w:pStyle w:val="Pkazy"/>
-      </w:pPr>
-    </w:p>
-    <w:p>
-      <w:pPr>
-        <w:pStyle w:val="Pkazy"/>
-      </w:pPr>
-      <w:r>
-        <w:rPr>
-          <w:noProof/>
-        </w:rPr>
+      </w:pPr>
+      <w:r>
         <mc:AlternateContent>
           <mc:Choice Requires="wps">
             <w:drawing>
-              <wp:anchor distT="45720" distB="45720" distL="0" distR="114300" simplePos="0" relativeHeight="251662336" behindDoc="0" locked="0" layoutInCell="1" allowOverlap="1" wp14:anchorId="21427F25" wp14:editId="0F147ACC">
+              <wp:anchor distT="0" distB="0" distL="114300" distR="114300" simplePos="0" relativeHeight="251678720" behindDoc="0" locked="0" layoutInCell="1" allowOverlap="1" wp14:anchorId="54203604" wp14:editId="65DBF2E5">
                 <wp:simplePos x="0" y="0"/>
-                <wp:positionH relativeFrom="margin">
-                  <wp:align>left</wp:align>
+                <wp:positionH relativeFrom="page">
+                  <wp:align>center</wp:align>
                 </wp:positionH>
                 <wp:positionV relativeFrom="paragraph">
-                  <wp:posOffset>363855</wp:posOffset>
+                  <wp:posOffset>120953</wp:posOffset>
                 </wp:positionV>
-                <wp:extent cx="6155055" cy="3383280"/>
-                <wp:effectExtent l="0" t="0" r="0" b="9525"/>
-                <wp:wrapSquare wrapText="bothSides"/>
-                <wp:docPr id="8" name="Text Box 2"/>
+                <wp:extent cx="1237823" cy="502631"/>
+                <wp:effectExtent l="0" t="0" r="19685" b="12065"/>
+                <wp:wrapNone/>
+                <wp:docPr id="11" name="Rectangle 11"/>
                 <wp:cNvGraphicFramePr/>
                 <a:graphic xmlns:a="http://schemas.openxmlformats.org/drawingml/2006/main">
                   <a:graphicData uri="http://schemas.microsoft.com/office/word/2010/wordprocessingShape">
@@ -1669,323 +1467,129 @@
                       <wps:spPr>
                         <a:xfrm>
                           <a:off x="0" y="0"/>
-                          <a:ext cx="6154560" cy="3382560"/>
+                          <a:ext cx="1237823" cy="502631"/>
                         </a:xfrm>
                         <a:prstGeom prst="rect">
                           <a:avLst/>
                         </a:prstGeom>
-                        <a:solidFill>
-                          <a:srgbClr val="FFFFFF"/>
-                        </a:solidFill>
-                        <a:ln w="9360">
-                          <a:noFill/>
-                        </a:ln>
                       </wps:spPr>
                       <wps:style>
-                        <a:lnRef idx="0">
-                          <a:scrgbClr r="0" g="0" b="0"/>
+                        <a:lnRef idx="2">
+                          <a:schemeClr val="dk1"/>
                         </a:lnRef>
-                        <a:fillRef idx="0">
-                          <a:scrgbClr r="0" g="0" b="0"/>
+                        <a:fillRef idx="1">
+                          <a:schemeClr val="lt1"/>
                         </a:fillRef>
                         <a:effectRef idx="0">
-                          <a:scrgbClr r="0" g="0" b="0"/>
+                          <a:schemeClr val="dk1"/>
                         </a:effectRef>
-                        <a:fontRef idx="minor"/>
+                        <a:fontRef idx="minor">
+                          <a:schemeClr val="dk1"/>
+                        </a:fontRef>
                       </wps:style>
                       <wps:txbx>
                         <w:txbxContent>
                           <w:p>
                             <w:pPr>
-                              <w:pStyle w:val="Obsahrmce"/>
+                              <w:jc w:val="center"/>
                             </w:pPr>
                             <w:r>
-                              <w:t>Klient</w:t>
+                              <w:t>Server</w:t>
                             </w:r>
-                          </w:p>
-                          <w:p>
-                            <w:pPr>
-                              <w:pStyle w:val="Obsahrmce"/>
-                            </w:pPr>
                             <w:r>
-                              <w:t>Použité protokoly pro signalizaci:</w:t>
+                              <w:t xml:space="preserve"> (</w:t>
                             </w:r>
-                          </w:p>
-                          <w:p>
-                            <w:pPr>
-                              <w:pStyle w:val="Obsahrmce"/>
-                            </w:pPr>
-                            <w:r>
-                              <w:t>IP adresa signalizace (lokální):</w:t>
-                            </w:r>
-                          </w:p>
-                          <w:p>
-                            <w:pPr>
-                              <w:pStyle w:val="Obsahrmce"/>
-                            </w:pPr>
-                            <w:r>
-                              <w:t>IP adresa signalizace (vzdálená):</w:t>
-                            </w:r>
-                          </w:p>
-                          <w:p>
-                            <w:pPr>
-                              <w:pStyle w:val="Obsahrmce"/>
-                            </w:pPr>
-                            <w:r>
-                              <w:t>Port signalizace (lokální):</w:t>
-                            </w:r>
-                          </w:p>
-                          <w:p>
-                            <w:pPr>
-                              <w:pStyle w:val="Obsahrmce"/>
-                            </w:pPr>
-                            <w:r>
-                              <w:t>Port signalizace (vzdálený):</w:t>
-                            </w:r>
-                          </w:p>
-                          <w:p>
-                            <w:pPr>
-                              <w:pStyle w:val="Obsahrmce"/>
-                            </w:pPr>
-                          </w:p>
-                          <w:p>
-                            <w:pPr>
-                              <w:pStyle w:val="Obsahrmce"/>
-                            </w:pPr>
-                            <w:r>
-                              <w:t>Použité protokoly na transportní a síťové vrstvě:</w:t>
-                            </w:r>
-                          </w:p>
-                          <w:p>
-                            <w:pPr>
-                              <w:pStyle w:val="Obsahrmce"/>
-                            </w:pPr>
-                            <w:r>
-                              <w:t>Lokální IP adresa pro RTP:</w:t>
-                            </w:r>
-                          </w:p>
-                          <w:p>
-                            <w:pPr>
-                              <w:pStyle w:val="Obsahrmce"/>
-                            </w:pPr>
-                            <w:r>
-                              <w:t>Vzdálená IP adresa pro RTP:</w:t>
-                            </w:r>
-                          </w:p>
-                          <w:p>
-                            <w:pPr>
-                              <w:pStyle w:val="Obsahrmce"/>
-                            </w:pPr>
-                            <w:bookmarkStart w:id="1" w:name="__DdeLink__135_1313927449"/>
-                            <w:r>
-                              <w:t>Lokální port transportní vrstvy pro RTP</w:t>
-                            </w:r>
-                            <w:bookmarkEnd w:id="1"/>
-                            <w:r>
-                              <w:t>:</w:t>
-                            </w:r>
-                          </w:p>
-                          <w:p>
-                            <w:pPr>
-                              <w:pStyle w:val="Obsahrmce"/>
-                            </w:pPr>
-                            <w:r>
-                              <w:t>Vzdálený port transportní vrstvy pro RTP:</w:t>
-                            </w:r>
-                          </w:p>
-                          <w:p>
-                            <w:pPr>
-                              <w:pStyle w:val="Obsahrmce"/>
-                            </w:pPr>
-                          </w:p>
-                          <w:p>
-                            <w:pPr>
-                              <w:pStyle w:val="Obsahrmce"/>
-                            </w:pPr>
                             <w:proofErr w:type="spellStart"/>
                             <w:r>
-                              <w:t>Název</w:t>
+                              <w:t>Asterisk</w:t>
                             </w:r>
                             <w:proofErr w:type="spellEnd"/>
                             <w:r>
-                              <w:t xml:space="preserve"> </w:t>
+                              <w:t>)</w:t>
                             </w:r>
-                            <w:proofErr w:type="spellStart"/>
                             <w:r>
-                              <w:t>kodeku</w:t>
+                              <w:br/>
+                              <w:t>PC-</w:t>
                             </w:r>
-                            <w:proofErr w:type="spellEnd"/>
                             <w:r>
-                              <w:t>:</w:t>
+                              <w:t>U</w:t>
                             </w:r>
                           </w:p>
                         </w:txbxContent>
                       </wps:txbx>
-                      <wps:bodyPr>
+                      <wps:bodyPr rot="0" spcFirstLastPara="0" vertOverflow="overflow" horzOverflow="overflow" vert="horz" wrap="square" lIns="91440" tIns="45720" rIns="91440" bIns="45720" numCol="1" spcCol="0" rtlCol="0" fromWordArt="0" anchor="ctr" anchorCtr="0" forceAA="0" compatLnSpc="1">
+                        <a:prstTxWarp prst="textNoShape">
+                          <a:avLst/>
+                        </a:prstTxWarp>
                         <a:noAutofit/>
                       </wps:bodyPr>
                     </wps:wsp>
                   </a:graphicData>
                 </a:graphic>
+                <wp14:sizeRelH relativeFrom="margin">
+                  <wp14:pctWidth>0</wp14:pctWidth>
+                </wp14:sizeRelH>
+                <wp14:sizeRelV relativeFrom="margin">
+                  <wp14:pctHeight>0</wp14:pctHeight>
+                </wp14:sizeRelV>
               </wp:anchor>
             </w:drawing>
           </mc:Choice>
           <mc:Fallback>
             <w:pict>
-              <v:rect w14:anchorId="21427F25" id="Text Box 2" o:spid="_x0000_s1028" style="position:absolute;left:0;text-align:left;margin-left:0;margin-top:28.65pt;width:484.65pt;height:266.4pt;z-index:251662336;visibility:visible;mso-wrap-style:square;mso-wrap-distance-left:0;mso-wrap-distance-top:3.6pt;mso-wrap-distance-right:9pt;mso-wrap-distance-bottom:3.6pt;mso-position-horizontal:left;mso-position-horizontal-relative:margin;mso-position-vertical:absolute;mso-position-vertical-relative:text;v-text-anchor:top" o:gfxdata="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" stroked="f" strokeweight=".26mm">
+              <v:rect w14:anchorId="54203604" id="Rectangle 11" o:spid="_x0000_s1028" style="position:absolute;left:0;text-align:left;margin-left:0;margin-top:9.5pt;width:97.45pt;height:39.6pt;z-index:251678720;visibility:visible;mso-wrap-style:square;mso-width-percent:0;mso-height-percent:0;mso-wrap-distance-left:9pt;mso-wrap-distance-top:0;mso-wrap-distance-right:9pt;mso-wrap-distance-bottom:0;mso-position-horizontal:center;mso-position-horizontal-relative:page;mso-position-vertical:absolute;mso-position-vertical-relative:text;mso-width-percent:0;mso-height-percent:0;mso-width-relative:margin;mso-height-relative:margin;v-text-anchor:middle" o:gfxdata="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" fillcolor="white [3201]" strokecolor="black [3200]" strokeweight="1pt">
                 <v:textbox>
                   <w:txbxContent>
                     <w:p>
                       <w:pPr>
-                        <w:pStyle w:val="Obsahrmce"/>
+                        <w:jc w:val="center"/>
                       </w:pPr>
                       <w:r>
-                        <w:t>Klient</w:t>
+                        <w:t>Server</w:t>
                       </w:r>
-                    </w:p>
-                    <w:p>
-                      <w:pPr>
-                        <w:pStyle w:val="Obsahrmce"/>
-                      </w:pPr>
                       <w:r>
-                        <w:t>Použité protokoly pro signalizaci:</w:t>
+                        <w:t xml:space="preserve"> (</w:t>
                       </w:r>
-                    </w:p>
-                    <w:p>
-                      <w:pPr>
-                        <w:pStyle w:val="Obsahrmce"/>
-                      </w:pPr>
-                      <w:r>
-                        <w:t>IP adresa signalizace (lokální):</w:t>
-                      </w:r>
-                    </w:p>
-                    <w:p>
-                      <w:pPr>
-                        <w:pStyle w:val="Obsahrmce"/>
-                      </w:pPr>
-                      <w:r>
-                        <w:t>IP adresa signalizace (vzdálená):</w:t>
-                      </w:r>
-                    </w:p>
-                    <w:p>
-                      <w:pPr>
-                        <w:pStyle w:val="Obsahrmce"/>
-                      </w:pPr>
-                      <w:r>
-                        <w:t>Port signalizace (lokální):</w:t>
-                      </w:r>
-                    </w:p>
-                    <w:p>
-                      <w:pPr>
-                        <w:pStyle w:val="Obsahrmce"/>
-                      </w:pPr>
-                      <w:r>
-                        <w:t>Port signalizace (vzdálený):</w:t>
-                      </w:r>
-                    </w:p>
-                    <w:p>
-                      <w:pPr>
-                        <w:pStyle w:val="Obsahrmce"/>
-                      </w:pPr>
-                    </w:p>
-                    <w:p>
-                      <w:pPr>
-                        <w:pStyle w:val="Obsahrmce"/>
-                      </w:pPr>
-                      <w:r>
-                        <w:t>Použité protokoly na transportní a síťové vrstvě:</w:t>
-                      </w:r>
-                    </w:p>
-                    <w:p>
-                      <w:pPr>
-                        <w:pStyle w:val="Obsahrmce"/>
-                      </w:pPr>
-                      <w:r>
-                        <w:t>Lokální IP adresa pro RTP:</w:t>
-                      </w:r>
-                    </w:p>
-                    <w:p>
-                      <w:pPr>
-                        <w:pStyle w:val="Obsahrmce"/>
-                      </w:pPr>
-                      <w:r>
-                        <w:t>Vzdálená IP adresa pro RTP:</w:t>
-                      </w:r>
-                    </w:p>
-                    <w:p>
-                      <w:pPr>
-                        <w:pStyle w:val="Obsahrmce"/>
-                      </w:pPr>
-                      <w:bookmarkStart w:id="2" w:name="__DdeLink__135_1313927449"/>
-                      <w:r>
-                        <w:t>Lokální port transportní vrstvy pro RTP</w:t>
-                      </w:r>
-                      <w:bookmarkEnd w:id="2"/>
-                      <w:r>
-                        <w:t>:</w:t>
-                      </w:r>
-                    </w:p>
-                    <w:p>
-                      <w:pPr>
-                        <w:pStyle w:val="Obsahrmce"/>
-                      </w:pPr>
-                      <w:r>
-                        <w:t>Vzdálený port transportní vrstvy pro RTP:</w:t>
-                      </w:r>
-                    </w:p>
-                    <w:p>
-                      <w:pPr>
-                        <w:pStyle w:val="Obsahrmce"/>
-                      </w:pPr>
-                    </w:p>
-                    <w:p>
-                      <w:pPr>
-                        <w:pStyle w:val="Obsahrmce"/>
-                      </w:pPr>
                       <w:proofErr w:type="spellStart"/>
                       <w:r>
-                        <w:t>Název</w:t>
+                        <w:t>Asterisk</w:t>
                       </w:r>
                       <w:proofErr w:type="spellEnd"/>
                       <w:r>
-                        <w:t xml:space="preserve"> </w:t>
+                        <w:t>)</w:t>
                       </w:r>
-                      <w:proofErr w:type="spellStart"/>
                       <w:r>
-                        <w:t>kodeku</w:t>
+                        <w:br/>
+                        <w:t>PC-</w:t>
                       </w:r>
-                      <w:proofErr w:type="spellEnd"/>
                       <w:r>
-                        <w:t>:</w:t>
+                        <w:t>U</w:t>
                       </w:r>
                     </w:p>
                   </w:txbxContent>
                 </v:textbox>
-                <w10:wrap type="square" anchorx="margin"/>
+                <w10:wrap anchorx="page"/>
               </v:rect>
             </w:pict>
           </mc:Fallback>
         </mc:AlternateContent>
       </w:r>
       <w:r>
-        <w:rPr>
-          <w:noProof/>
-        </w:rPr>
         <mc:AlternateContent>
           <mc:Choice Requires="wps">
             <w:drawing>
-              <wp:anchor distT="45720" distB="45720" distL="114300" distR="114300" simplePos="0" relativeHeight="251664384" behindDoc="0" locked="0" layoutInCell="1" allowOverlap="1" wp14:anchorId="1FB79B1C" wp14:editId="61C64115">
+              <wp:anchor distT="0" distB="0" distL="114300" distR="114300" simplePos="0" relativeHeight="251673600" behindDoc="0" locked="0" layoutInCell="1" allowOverlap="1" wp14:anchorId="780228D5" wp14:editId="05E56BF1">
                 <wp:simplePos x="0" y="0"/>
-                <wp:positionH relativeFrom="margin">
-                  <wp:posOffset>3762375</wp:posOffset>
+                <wp:positionH relativeFrom="column">
+                  <wp:posOffset>268242</wp:posOffset>
                 </wp:positionH>
                 <wp:positionV relativeFrom="paragraph">
-                  <wp:posOffset>560070</wp:posOffset>
+                  <wp:posOffset>125697</wp:posOffset>
                 </wp:positionV>
-                <wp:extent cx="2421255" cy="2630805"/>
-                <wp:effectExtent l="0" t="0" r="0" b="0"/>
-                <wp:wrapSquare wrapText="bothSides"/>
-                <wp:docPr id="10" name="Text Box 4"/>
+                <wp:extent cx="923925" cy="502631"/>
+                <wp:effectExtent l="0" t="0" r="28575" b="12065"/>
+                <wp:wrapNone/>
+                <wp:docPr id="1" name="Rectangle 1"/>
                 <wp:cNvGraphicFramePr/>
                 <a:graphic xmlns:a="http://schemas.openxmlformats.org/drawingml/2006/main">
                   <a:graphicData uri="http://schemas.microsoft.com/office/word/2010/wordprocessingShape">
@@ -1994,103 +1598,715 @@
                       <wps:spPr>
                         <a:xfrm>
                           <a:off x="0" y="0"/>
-                          <a:ext cx="2420640" cy="2630160"/>
+                          <a:ext cx="923925" cy="502631"/>
                         </a:xfrm>
                         <a:prstGeom prst="rect">
                           <a:avLst/>
                         </a:prstGeom>
-                        <a:solidFill>
-                          <a:srgbClr val="FFFFFF"/>
-                        </a:solidFill>
-                        <a:ln w="9360">
-                          <a:noFill/>
-                        </a:ln>
                       </wps:spPr>
                       <wps:style>
-                        <a:lnRef idx="0">
-                          <a:scrgbClr r="0" g="0" b="0"/>
+                        <a:lnRef idx="2">
+                          <a:schemeClr val="dk1"/>
                         </a:lnRef>
-                        <a:fillRef idx="0">
-                          <a:scrgbClr r="0" g="0" b="0"/>
+                        <a:fillRef idx="1">
+                          <a:schemeClr val="lt1"/>
                         </a:fillRef>
                         <a:effectRef idx="0">
-                          <a:scrgbClr r="0" g="0" b="0"/>
+                          <a:schemeClr val="dk1"/>
                         </a:effectRef>
-                        <a:fontRef idx="minor"/>
+                        <a:fontRef idx="minor">
+                          <a:schemeClr val="dk1"/>
+                        </a:fontRef>
                       </wps:style>
                       <wps:txbx>
                         <w:txbxContent>
                           <w:p>
                             <w:pPr>
-                              <w:pStyle w:val="Obsahrmce"/>
+                              <w:jc w:val="center"/>
                             </w:pPr>
                             <w:r>
-                              <w:t>FROM:</w:t>
+                              <w:t>Klient (</w:t>
                             </w:r>
-                          </w:p>
-                          <w:p>
-                            <w:pPr>
-                              <w:pStyle w:val="Obsahrmce"/>
-                            </w:pPr>
+                            <w:proofErr w:type="spellStart"/>
                             <w:r>
-                              <w:t>TO:</w:t>
+                              <w:t>Jitsi</w:t>
                             </w:r>
-                          </w:p>
-                          <w:p>
-                            <w:pPr>
-                              <w:pStyle w:val="Obsahrmce"/>
-                            </w:pPr>
+                            <w:proofErr w:type="spellEnd"/>
                             <w:r>
-                              <w:t>CONTACT:</w:t>
+                              <w:t>)</w:t>
+                            </w:r>
+                            <w:r>
+                              <w:br/>
+                              <w:t>PC-A</w:t>
                             </w:r>
                           </w:p>
                         </w:txbxContent>
                       </wps:txbx>
-                      <wps:bodyPr>
+                      <wps:bodyPr rot="0" spcFirstLastPara="0" vertOverflow="overflow" horzOverflow="overflow" vert="horz" wrap="square" lIns="91440" tIns="45720" rIns="91440" bIns="45720" numCol="1" spcCol="0" rtlCol="0" fromWordArt="0" anchor="ctr" anchorCtr="0" forceAA="0" compatLnSpc="1">
+                        <a:prstTxWarp prst="textNoShape">
+                          <a:avLst/>
+                        </a:prstTxWarp>
                         <a:noAutofit/>
                       </wps:bodyPr>
                     </wps:wsp>
                   </a:graphicData>
                 </a:graphic>
+                <wp14:sizeRelH relativeFrom="margin">
+                  <wp14:pctWidth>0</wp14:pctWidth>
+                </wp14:sizeRelH>
+                <wp14:sizeRelV relativeFrom="margin">
+                  <wp14:pctHeight>0</wp14:pctHeight>
+                </wp14:sizeRelV>
               </wp:anchor>
             </w:drawing>
           </mc:Choice>
           <mc:Fallback>
             <w:pict>
-              <v:rect w14:anchorId="1FB79B1C" id="Text Box 4" o:spid="_x0000_s1029" style="position:absolute;left:0;text-align:left;margin-left:296.25pt;margin-top:44.1pt;width:190.65pt;height:207.15pt;z-index:251664384;visibility:visible;mso-wrap-style:square;mso-wrap-distance-left:9pt;mso-wrap-distance-top:3.6pt;mso-wrap-distance-right:9pt;mso-wrap-distance-bottom:3.6pt;mso-position-horizontal:absolute;mso-position-horizontal-relative:margin;mso-position-vertical:absolute;mso-position-vertical-relative:text;v-text-anchor:top" o:gfxdata="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" stroked="f" strokeweight=".26mm">
+              <v:rect w14:anchorId="780228D5" id="Rectangle 1" o:spid="_x0000_s1029" style="position:absolute;left:0;text-align:left;margin-left:21.1pt;margin-top:9.9pt;width:72.75pt;height:39.6pt;z-index:251673600;visibility:visible;mso-wrap-style:square;mso-width-percent:0;mso-height-percent:0;mso-wrap-distance-left:9pt;mso-wrap-distance-top:0;mso-wrap-distance-right:9pt;mso-wrap-distance-bottom:0;mso-position-horizontal:absolute;mso-position-horizontal-relative:text;mso-position-vertical:absolute;mso-position-vertical-relative:text;mso-width-percent:0;mso-height-percent:0;mso-width-relative:margin;mso-height-relative:margin;v-text-anchor:middle" o:gfxdata="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" fillcolor="white [3201]" strokecolor="black [3200]" strokeweight="1pt">
                 <v:textbox>
                   <w:txbxContent>
                     <w:p>
                       <w:pPr>
-                        <w:pStyle w:val="Obsahrmce"/>
+                        <w:jc w:val="center"/>
                       </w:pPr>
                       <w:r>
-                        <w:t>FROM:</w:t>
+                        <w:t>Klient (</w:t>
                       </w:r>
-                    </w:p>
-                    <w:p>
-                      <w:pPr>
-                        <w:pStyle w:val="Obsahrmce"/>
-                      </w:pPr>
+                      <w:proofErr w:type="spellStart"/>
                       <w:r>
-                        <w:t>TO:</w:t>
+                        <w:t>Jitsi</w:t>
                       </w:r>
-                    </w:p>
-                    <w:p>
-                      <w:pPr>
-                        <w:pStyle w:val="Obsahrmce"/>
-                      </w:pPr>
+                      <w:proofErr w:type="spellEnd"/>
                       <w:r>
-                        <w:t>CONTACT:</w:t>
+                        <w:t>)</w:t>
+                      </w:r>
+                      <w:r>
+                        <w:br/>
+                        <w:t>PC-A</w:t>
                       </w:r>
                     </w:p>
                   </w:txbxContent>
                 </v:textbox>
-                <w10:wrap type="square" anchorx="margin"/>
               </v:rect>
             </w:pict>
           </mc:Fallback>
         </mc:AlternateContent>
+      </w:r>
+      <w:r>
+        <mc:AlternateContent>
+          <mc:Choice Requires="wps">
+            <w:drawing>
+              <wp:anchor distT="0" distB="0" distL="114300" distR="114300" simplePos="0" relativeHeight="251674624" behindDoc="0" locked="0" layoutInCell="1" allowOverlap="1" wp14:anchorId="4D6ABA11" wp14:editId="1270FCE3">
+                <wp:simplePos x="0" y="0"/>
+                <wp:positionH relativeFrom="column">
+                  <wp:posOffset>4899883</wp:posOffset>
+                </wp:positionH>
+                <wp:positionV relativeFrom="paragraph">
+                  <wp:posOffset>155163</wp:posOffset>
+                </wp:positionV>
+                <wp:extent cx="923925" cy="490987"/>
+                <wp:effectExtent l="0" t="0" r="28575" b="23495"/>
+                <wp:wrapNone/>
+                <wp:docPr id="2" name="Rectangle 2"/>
+                <wp:cNvGraphicFramePr/>
+                <a:graphic xmlns:a="http://schemas.openxmlformats.org/drawingml/2006/main">
+                  <a:graphicData uri="http://schemas.microsoft.com/office/word/2010/wordprocessingShape">
+                    <wps:wsp>
+                      <wps:cNvSpPr/>
+                      <wps:spPr>
+                        <a:xfrm>
+                          <a:off x="0" y="0"/>
+                          <a:ext cx="923925" cy="490987"/>
+                        </a:xfrm>
+                        <a:prstGeom prst="rect">
+                          <a:avLst/>
+                        </a:prstGeom>
+                      </wps:spPr>
+                      <wps:style>
+                        <a:lnRef idx="2">
+                          <a:schemeClr val="dk1"/>
+                        </a:lnRef>
+                        <a:fillRef idx="1">
+                          <a:schemeClr val="lt1"/>
+                        </a:fillRef>
+                        <a:effectRef idx="0">
+                          <a:schemeClr val="dk1"/>
+                        </a:effectRef>
+                        <a:fontRef idx="minor">
+                          <a:schemeClr val="dk1"/>
+                        </a:fontRef>
+                      </wps:style>
+                      <wps:txbx>
+                        <w:txbxContent>
+                          <w:p>
+                            <w:pPr>
+                              <w:jc w:val="center"/>
+                            </w:pPr>
+                            <w:r>
+                              <w:t>Klient (</w:t>
+                            </w:r>
+                            <w:proofErr w:type="spellStart"/>
+                            <w:r>
+                              <w:t>Jitsi</w:t>
+                            </w:r>
+                            <w:proofErr w:type="spellEnd"/>
+                            <w:r>
+                              <w:t>)</w:t>
+                            </w:r>
+                            <w:r>
+                              <w:br/>
+                              <w:t>PC-B</w:t>
+                            </w:r>
+                          </w:p>
+                        </w:txbxContent>
+                      </wps:txbx>
+                      <wps:bodyPr rot="0" spcFirstLastPara="0" vertOverflow="overflow" horzOverflow="overflow" vert="horz" wrap="square" lIns="91440" tIns="45720" rIns="91440" bIns="45720" numCol="1" spcCol="0" rtlCol="0" fromWordArt="0" anchor="ctr" anchorCtr="0" forceAA="0" compatLnSpc="1">
+                        <a:prstTxWarp prst="textNoShape">
+                          <a:avLst/>
+                        </a:prstTxWarp>
+                        <a:noAutofit/>
+                      </wps:bodyPr>
+                    </wps:wsp>
+                  </a:graphicData>
+                </a:graphic>
+                <wp14:sizeRelH relativeFrom="margin">
+                  <wp14:pctWidth>0</wp14:pctWidth>
+                </wp14:sizeRelH>
+                <wp14:sizeRelV relativeFrom="margin">
+                  <wp14:pctHeight>0</wp14:pctHeight>
+                </wp14:sizeRelV>
+              </wp:anchor>
+            </w:drawing>
+          </mc:Choice>
+          <mc:Fallback>
+            <w:pict>
+              <v:rect w14:anchorId="4D6ABA11" id="Rectangle 2" o:spid="_x0000_s1030" style="position:absolute;left:0;text-align:left;margin-left:385.8pt;margin-top:12.2pt;width:72.75pt;height:38.65pt;z-index:251674624;visibility:visible;mso-wrap-style:square;mso-width-percent:0;mso-height-percent:0;mso-wrap-distance-left:9pt;mso-wrap-distance-top:0;mso-wrap-distance-right:9pt;mso-wrap-distance-bottom:0;mso-position-horizontal:absolute;mso-position-horizontal-relative:text;mso-position-vertical:absolute;mso-position-vertical-relative:text;mso-width-percent:0;mso-height-percent:0;mso-width-relative:margin;mso-height-relative:margin;v-text-anchor:middle" o:gfxdata="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" fillcolor="white [3201]" strokecolor="black [3200]" strokeweight="1pt">
+                <v:textbox>
+                  <w:txbxContent>
+                    <w:p>
+                      <w:pPr>
+                        <w:jc w:val="center"/>
+                      </w:pPr>
+                      <w:r>
+                        <w:t>Klient (</w:t>
+                      </w:r>
+                      <w:proofErr w:type="spellStart"/>
+                      <w:r>
+                        <w:t>Jitsi</w:t>
+                      </w:r>
+                      <w:proofErr w:type="spellEnd"/>
+                      <w:r>
+                        <w:t>)</w:t>
+                      </w:r>
+                      <w:r>
+                        <w:br/>
+                        <w:t>PC-B</w:t>
+                      </w:r>
+                    </w:p>
+                  </w:txbxContent>
+                </v:textbox>
+              </v:rect>
+            </w:pict>
+          </mc:Fallback>
+        </mc:AlternateContent>
+      </w:r>
+    </w:p>
+    <w:p>
+      <w:pPr>
+        <w:pStyle w:val="kol"/>
+      </w:pPr>
+    </w:p>
+    <w:p>
+      <w:pPr>
+        <w:pStyle w:val="kol"/>
+      </w:pPr>
+    </w:p>
+    <w:p>
+      <w:pPr>
+        <w:pStyle w:val="kol"/>
+      </w:pPr>
+      <w:r>
+        <mc:AlternateContent>
+          <mc:Choice Requires="wps">
+            <w:drawing>
+              <wp:anchor distT="0" distB="0" distL="114300" distR="114300" simplePos="0" relativeHeight="251676672" behindDoc="0" locked="0" layoutInCell="1" allowOverlap="1" wp14:anchorId="13A25AB9" wp14:editId="4B8E4A88">
+                <wp:simplePos x="0" y="0"/>
+                <wp:positionH relativeFrom="column">
+                  <wp:posOffset>5587052</wp:posOffset>
+                </wp:positionH>
+                <wp:positionV relativeFrom="paragraph">
+                  <wp:posOffset>40393</wp:posOffset>
+                </wp:positionV>
+                <wp:extent cx="13648" cy="6223009"/>
+                <wp:effectExtent l="0" t="0" r="24765" b="25400"/>
+                <wp:wrapNone/>
+                <wp:docPr id="4" name="Straight Connector 4"/>
+                <wp:cNvGraphicFramePr/>
+                <a:graphic xmlns:a="http://schemas.openxmlformats.org/drawingml/2006/main">
+                  <a:graphicData uri="http://schemas.microsoft.com/office/word/2010/wordprocessingShape">
+                    <wps:wsp>
+                      <wps:cNvCnPr/>
+                      <wps:spPr>
+                        <a:xfrm>
+                          <a:off x="0" y="0"/>
+                          <a:ext cx="13648" cy="6223009"/>
+                        </a:xfrm>
+                        <a:prstGeom prst="line">
+                          <a:avLst/>
+                        </a:prstGeom>
+                      </wps:spPr>
+                      <wps:style>
+                        <a:lnRef idx="2">
+                          <a:schemeClr val="dk1"/>
+                        </a:lnRef>
+                        <a:fillRef idx="0">
+                          <a:schemeClr val="dk1"/>
+                        </a:fillRef>
+                        <a:effectRef idx="1">
+                          <a:schemeClr val="dk1"/>
+                        </a:effectRef>
+                        <a:fontRef idx="minor">
+                          <a:schemeClr val="tx1"/>
+                        </a:fontRef>
+                      </wps:style>
+                      <wps:bodyPr/>
+                    </wps:wsp>
+                  </a:graphicData>
+                </a:graphic>
+                <wp14:sizeRelH relativeFrom="margin">
+                  <wp14:pctWidth>0</wp14:pctWidth>
+                </wp14:sizeRelH>
+                <wp14:sizeRelV relativeFrom="margin">
+                  <wp14:pctHeight>0</wp14:pctHeight>
+                </wp14:sizeRelV>
+              </wp:anchor>
+            </w:drawing>
+          </mc:Choice>
+          <mc:Fallback>
+            <w:pict>
+              <v:line w14:anchorId="41953CB8" id="Straight Connector 4" o:spid="_x0000_s1026" style="position:absolute;z-index:251676672;visibility:visible;mso-wrap-style:square;mso-width-percent:0;mso-height-percent:0;mso-wrap-distance-left:9pt;mso-wrap-distance-top:0;mso-wrap-distance-right:9pt;mso-wrap-distance-bottom:0;mso-position-horizontal:absolute;mso-position-horizontal-relative:text;mso-position-vertical:absolute;mso-position-vertical-relative:text;mso-width-percent:0;mso-height-percent:0;mso-width-relative:margin;mso-height-relative:margin" from="439.95pt,3.2pt" to="441pt,493.2pt" o:gfxdata="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" strokecolor="black [3200]" strokeweight="1pt">
+                <v:stroke joinstyle="miter"/>
+              </v:line>
+            </w:pict>
+          </mc:Fallback>
+        </mc:AlternateContent>
+      </w:r>
+      <w:r>
+        <mc:AlternateContent>
+          <mc:Choice Requires="wps">
+            <w:drawing>
+              <wp:anchor distT="0" distB="0" distL="114300" distR="114300" simplePos="0" relativeHeight="251680768" behindDoc="0" locked="0" layoutInCell="1" allowOverlap="1" wp14:anchorId="78ECA74C" wp14:editId="164BE6AB">
+                <wp:simplePos x="0" y="0"/>
+                <wp:positionH relativeFrom="page">
+                  <wp:posOffset>3753134</wp:posOffset>
+                </wp:positionH>
+                <wp:positionV relativeFrom="paragraph">
+                  <wp:posOffset>13098</wp:posOffset>
+                </wp:positionV>
+                <wp:extent cx="0" cy="6264322"/>
+                <wp:effectExtent l="0" t="0" r="38100" b="22225"/>
+                <wp:wrapNone/>
+                <wp:docPr id="13" name="Straight Connector 13"/>
+                <wp:cNvGraphicFramePr/>
+                <a:graphic xmlns:a="http://schemas.openxmlformats.org/drawingml/2006/main">
+                  <a:graphicData uri="http://schemas.microsoft.com/office/word/2010/wordprocessingShape">
+                    <wps:wsp>
+                      <wps:cNvCnPr/>
+                      <wps:spPr>
+                        <a:xfrm>
+                          <a:off x="0" y="0"/>
+                          <a:ext cx="0" cy="6264322"/>
+                        </a:xfrm>
+                        <a:prstGeom prst="line">
+                          <a:avLst/>
+                        </a:prstGeom>
+                      </wps:spPr>
+                      <wps:style>
+                        <a:lnRef idx="2">
+                          <a:schemeClr val="dk1"/>
+                        </a:lnRef>
+                        <a:fillRef idx="0">
+                          <a:schemeClr val="dk1"/>
+                        </a:fillRef>
+                        <a:effectRef idx="1">
+                          <a:schemeClr val="dk1"/>
+                        </a:effectRef>
+                        <a:fontRef idx="minor">
+                          <a:schemeClr val="tx1"/>
+                        </a:fontRef>
+                      </wps:style>
+                      <wps:bodyPr/>
+                    </wps:wsp>
+                  </a:graphicData>
+                </a:graphic>
+                <wp14:sizeRelH relativeFrom="margin">
+                  <wp14:pctWidth>0</wp14:pctWidth>
+                </wp14:sizeRelH>
+                <wp14:sizeRelV relativeFrom="margin">
+                  <wp14:pctHeight>0</wp14:pctHeight>
+                </wp14:sizeRelV>
+              </wp:anchor>
+            </w:drawing>
+          </mc:Choice>
+          <mc:Fallback>
+            <w:pict>
+              <v:line w14:anchorId="608A0518" id="Straight Connector 13" o:spid="_x0000_s1026" style="position:absolute;z-index:251680768;visibility:visible;mso-wrap-style:square;mso-width-percent:0;mso-height-percent:0;mso-wrap-distance-left:9pt;mso-wrap-distance-top:0;mso-wrap-distance-right:9pt;mso-wrap-distance-bottom:0;mso-position-horizontal:absolute;mso-position-horizontal-relative:page;mso-position-vertical:absolute;mso-position-vertical-relative:text;mso-width-percent:0;mso-height-percent:0;mso-width-relative:margin;mso-height-relative:margin" from="295.5pt,1.05pt" to="295.5pt,494.3pt" o:gfxdata="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" strokecolor="black [3200]" strokeweight="1pt">
+                <v:stroke joinstyle="miter"/>
+                <w10:wrap anchorx="page"/>
+              </v:line>
+            </w:pict>
+          </mc:Fallback>
+        </mc:AlternateContent>
+      </w:r>
+      <w:r>
+        <mc:AlternateContent>
+          <mc:Choice Requires="wps">
+            <w:drawing>
+              <wp:anchor distT="0" distB="0" distL="114300" distR="114300" simplePos="0" relativeHeight="251675648" behindDoc="0" locked="0" layoutInCell="1" allowOverlap="1" wp14:anchorId="65D190DB" wp14:editId="5A52E393">
+                <wp:simplePos x="0" y="0"/>
+                <wp:positionH relativeFrom="column">
+                  <wp:posOffset>510085</wp:posOffset>
+                </wp:positionH>
+                <wp:positionV relativeFrom="paragraph">
+                  <wp:posOffset>13098</wp:posOffset>
+                </wp:positionV>
+                <wp:extent cx="0" cy="6250675"/>
+                <wp:effectExtent l="0" t="0" r="38100" b="36195"/>
+                <wp:wrapNone/>
+                <wp:docPr id="5" name="Straight Connector 5"/>
+                <wp:cNvGraphicFramePr/>
+                <a:graphic xmlns:a="http://schemas.openxmlformats.org/drawingml/2006/main">
+                  <a:graphicData uri="http://schemas.microsoft.com/office/word/2010/wordprocessingShape">
+                    <wps:wsp>
+                      <wps:cNvCnPr/>
+                      <wps:spPr>
+                        <a:xfrm>
+                          <a:off x="0" y="0"/>
+                          <a:ext cx="0" cy="6250675"/>
+                        </a:xfrm>
+                        <a:prstGeom prst="line">
+                          <a:avLst/>
+                        </a:prstGeom>
+                      </wps:spPr>
+                      <wps:style>
+                        <a:lnRef idx="2">
+                          <a:schemeClr val="dk1"/>
+                        </a:lnRef>
+                        <a:fillRef idx="0">
+                          <a:schemeClr val="dk1"/>
+                        </a:fillRef>
+                        <a:effectRef idx="1">
+                          <a:schemeClr val="dk1"/>
+                        </a:effectRef>
+                        <a:fontRef idx="minor">
+                          <a:schemeClr val="tx1"/>
+                        </a:fontRef>
+                      </wps:style>
+                      <wps:bodyPr/>
+                    </wps:wsp>
+                  </a:graphicData>
+                </a:graphic>
+                <wp14:sizeRelH relativeFrom="margin">
+                  <wp14:pctWidth>0</wp14:pctWidth>
+                </wp14:sizeRelH>
+                <wp14:sizeRelV relativeFrom="margin">
+                  <wp14:pctHeight>0</wp14:pctHeight>
+                </wp14:sizeRelV>
+              </wp:anchor>
+            </w:drawing>
+          </mc:Choice>
+          <mc:Fallback>
+            <w:pict>
+              <v:line w14:anchorId="385F9E30" id="Straight Connector 5" o:spid="_x0000_s1026" style="position:absolute;z-index:251675648;visibility:visible;mso-wrap-style:square;mso-width-percent:0;mso-height-percent:0;mso-wrap-distance-left:9pt;mso-wrap-distance-top:0;mso-wrap-distance-right:9pt;mso-wrap-distance-bottom:0;mso-position-horizontal:absolute;mso-position-horizontal-relative:text;mso-position-vertical:absolute;mso-position-vertical-relative:text;mso-width-percent:0;mso-height-percent:0;mso-width-relative:margin;mso-height-relative:margin" from="40.15pt,1.05pt" to="40.15pt,493.25pt" o:gfxdata="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" strokecolor="black [3200]" strokeweight="1pt">
+                <v:stroke joinstyle="miter"/>
+              </v:line>
+            </w:pict>
+          </mc:Fallback>
+        </mc:AlternateContent>
+      </w:r>
+    </w:p>
+    <w:p>
+      <w:pPr>
+        <w:pStyle w:val="kol"/>
+      </w:pPr>
+    </w:p>
+    <w:p>
+      <w:pPr>
+        <w:pStyle w:val="kol"/>
+      </w:pPr>
+    </w:p>
+    <w:p>
+      <w:pPr>
+        <w:pStyle w:val="kol"/>
+      </w:pPr>
+    </w:p>
+    <w:p>
+      <w:pPr>
+        <w:pStyle w:val="kol"/>
+      </w:pPr>
+    </w:p>
+    <w:p>
+      <w:pPr>
+        <w:pStyle w:val="kol"/>
+      </w:pPr>
+    </w:p>
+    <w:p>
+      <w:pPr>
+        <w:pStyle w:val="kol"/>
+      </w:pPr>
+    </w:p>
+    <w:p>
+      <w:pPr>
+        <w:pStyle w:val="kol"/>
+      </w:pPr>
+    </w:p>
+    <w:p>
+      <w:pPr>
+        <w:pStyle w:val="kol"/>
+      </w:pPr>
+    </w:p>
+    <w:p>
+      <w:pPr>
+        <w:pStyle w:val="kol"/>
+      </w:pPr>
+    </w:p>
+    <w:p>
+      <w:pPr>
+        <w:pStyle w:val="kol"/>
+      </w:pPr>
+    </w:p>
+    <w:p>
+      <w:pPr>
+        <w:pStyle w:val="kol"/>
+      </w:pPr>
+    </w:p>
+    <w:p>
+      <w:pPr>
+        <w:pStyle w:val="kol"/>
+      </w:pPr>
+    </w:p>
+    <w:p>
+      <w:pPr>
+        <w:pStyle w:val="kol"/>
+      </w:pPr>
+    </w:p>
+    <w:p>
+      <w:pPr>
+        <w:pStyle w:val="kol"/>
+      </w:pPr>
+    </w:p>
+    <w:p>
+      <w:pPr>
+        <w:pStyle w:val="kol"/>
+      </w:pPr>
+    </w:p>
+    <w:p>
+      <w:pPr>
+        <w:pStyle w:val="kol"/>
+      </w:pPr>
+    </w:p>
+    <w:p>
+      <w:pPr>
+        <w:pStyle w:val="Pkazy"/>
+        <w:rPr>
+          <w:lang w:val="cs-CZ"/>
+        </w:rPr>
+      </w:pPr>
+    </w:p>
+    <w:p>
+      <w:pPr>
+        <w:rPr>
+          <w:rFonts w:asciiTheme="majorHAnsi" w:hAnsiTheme="majorHAnsi" w:cstheme="majorHAnsi"/>
+          <w:sz w:val="28"/>
+          <w:u w:val="single"/>
+        </w:rPr>
+      </w:pPr>
+      <w:r>
+        <w:rPr>
+          <w:rFonts w:asciiTheme="majorHAnsi" w:hAnsiTheme="majorHAnsi" w:cstheme="majorHAnsi"/>
+          <w:sz w:val="28"/>
+          <w:u w:val="single"/>
+        </w:rPr>
+        <w:br w:type="page"/>
+      </w:r>
+    </w:p>
+    <w:p>
+      <w:pPr>
+        <w:rPr>
+          <w:rFonts w:asciiTheme="majorHAnsi" w:hAnsiTheme="majorHAnsi" w:cstheme="majorHAnsi"/>
+          <w:sz w:val="28"/>
+          <w:u w:val="single"/>
+        </w:rPr>
+      </w:pPr>
+      <w:r>
+        <w:rPr>
+          <w:rFonts w:asciiTheme="majorHAnsi" w:hAnsiTheme="majorHAnsi" w:cstheme="majorHAnsi"/>
+          <w:sz w:val="28"/>
+          <w:u w:val="single"/>
+        </w:rPr>
+        <w:lastRenderedPageBreak/>
+        <w:t>Signalizace</w:t>
+      </w:r>
+    </w:p>
+    <w:p>
+      <w:r>
+        <w:t>Použit</w:t>
+      </w:r>
+      <w:r>
+        <w:t>ý/</w:t>
+      </w:r>
+      <w:r>
+        <w:t>é protokol</w:t>
+      </w:r>
+      <w:r>
+        <w:t>(</w:t>
+      </w:r>
+      <w:r>
+        <w:t>y</w:t>
+      </w:r>
+      <w:r>
+        <w:t>)</w:t>
+      </w:r>
+      <w:r>
+        <w:t xml:space="preserve"> pro signalizaci:</w:t>
+      </w:r>
+      <w:r>
+        <w:t xml:space="preserve"> </w:t>
+      </w:r>
+    </w:p>
+    <w:p>
+      <w:r>
+        <w:t xml:space="preserve">Zdrojová </w:t>
+      </w:r>
+      <w:r>
+        <w:t>IP adresa:</w:t>
+      </w:r>
+    </w:p>
+    <w:p>
+      <w:r>
+        <w:t xml:space="preserve">Cílová </w:t>
+      </w:r>
+      <w:r>
+        <w:t>IP adresa:</w:t>
+      </w:r>
+    </w:p>
+    <w:p>
+      <w:r>
+        <w:t>Zdrojový p</w:t>
+      </w:r>
+      <w:r>
+        <w:t>ort signalizac</w:t>
+      </w:r>
+      <w:r>
+        <w:t>e</w:t>
+      </w:r>
+      <w:r>
+        <w:t>:</w:t>
+      </w:r>
+    </w:p>
+    <w:p>
+      <w:r>
+        <w:t>Cílový p</w:t>
+      </w:r>
+      <w:r>
+        <w:t>ort signalizace:</w:t>
+      </w:r>
+    </w:p>
+    <w:p/>
+    <w:p>
+      <w:pPr>
+        <w:rPr>
+          <w:rFonts w:asciiTheme="majorHAnsi" w:hAnsiTheme="majorHAnsi" w:cstheme="majorHAnsi"/>
+          <w:sz w:val="28"/>
+          <w:u w:val="single"/>
+        </w:rPr>
+      </w:pPr>
+      <w:r>
+        <w:rPr>
+          <w:rFonts w:asciiTheme="majorHAnsi" w:hAnsiTheme="majorHAnsi" w:cstheme="majorHAnsi"/>
+          <w:sz w:val="28"/>
+          <w:u w:val="single"/>
+        </w:rPr>
+        <w:t>Přenos hlasu</w:t>
+      </w:r>
+      <w:r>
+        <w:rPr>
+          <w:rFonts w:asciiTheme="majorHAnsi" w:hAnsiTheme="majorHAnsi" w:cstheme="majorHAnsi"/>
+          <w:sz w:val="28"/>
+          <w:u w:val="single"/>
+        </w:rPr>
+        <w:t xml:space="preserve"> </w:t>
+      </w:r>
+    </w:p>
+    <w:p>
+      <w:r>
+        <w:t xml:space="preserve">Použitý/é protokol(y) pro </w:t>
+      </w:r>
+      <w:r>
+        <w:rPr>
+          <w:rFonts w:eastAsia="Calibri"/>
+        </w:rPr>
+        <w:t>přenos hlasu</w:t>
+      </w:r>
+      <w:r>
+        <w:t>:</w:t>
+      </w:r>
+    </w:p>
+    <w:p>
+      <w:r>
+        <w:t xml:space="preserve">Zdrojová </w:t>
+      </w:r>
+      <w:r>
+        <w:t>IP adres</w:t>
+      </w:r>
+      <w:r>
+        <w:t>a</w:t>
+      </w:r>
+      <w:r>
+        <w:t>:</w:t>
+      </w:r>
+    </w:p>
+    <w:p>
+      <w:r>
+        <w:t xml:space="preserve">Cílová </w:t>
+      </w:r>
+      <w:r>
+        <w:t>IP adres</w:t>
+      </w:r>
+      <w:r>
+        <w:t>a</w:t>
+      </w:r>
+      <w:r>
+        <w:t>:</w:t>
+      </w:r>
+    </w:p>
+    <w:p>
+      <w:r>
+        <w:t>Zdrojový po</w:t>
+      </w:r>
+      <w:r>
+        <w:t>rt:</w:t>
+      </w:r>
+    </w:p>
+    <w:p>
+      <w:r>
+        <w:t>Cílový po</w:t>
+      </w:r>
+      <w:r>
+        <w:t>rt:</w:t>
+      </w:r>
+    </w:p>
+    <w:p>
+      <w:r>
+        <w:t xml:space="preserve">Název použitého </w:t>
+      </w:r>
+      <w:proofErr w:type="spellStart"/>
+      <w:r>
+        <w:t>kodeku</w:t>
+      </w:r>
+      <w:proofErr w:type="spellEnd"/>
+      <w:r>
+        <w:t>:</w:t>
       </w:r>
     </w:p>
     <w:p/>
@@ -3454,4 +3670,16 @@
     </a:ext>
   </a:extLst>
 </a:theme>
+</file>
+
+<file path=customXml/item1.xml><?xml version="1.0" encoding="utf-8"?>
+<b:Sources xmlns:b="http://schemas.openxmlformats.org/officeDocument/2006/bibliography" xmlns="http://schemas.openxmlformats.org/officeDocument/2006/bibliography" SelectedStyle="\APASixthEditionOfficeOnline.xsl" StyleName="APA" Version="6"/>
+</file>
+
+<file path=customXml/itemProps1.xml><?xml version="1.0" encoding="utf-8"?>
+<ds:datastoreItem xmlns:ds="http://schemas.openxmlformats.org/officeDocument/2006/customXml" ds:itemID="{CBD85219-41A1-4EB1-893B-E650BB57E42E}">
+  <ds:schemaRefs>
+    <ds:schemaRef ds:uri="http://schemas.openxmlformats.org/officeDocument/2006/bibliography"/>
+  </ds:schemaRefs>
+</ds:datastoreItem>
 </file>
</xml_diff>